<commit_message>
Topic 1 - One Pager.docx
</commit_message>
<xml_diff>
--- a/Topic 1 - One Pager.docx
+++ b/Topic 1 - One Pager.docx
@@ -13,7 +13,7 @@
       </w:pPr>
       <w:r>
         <w:rPr>
-          <w:rFonts w:ascii="Aptos" w:eastAsia="Aptos" w:hAnsi="Aptos" w:cs="Aptos"/>
+          <w:rFonts w:ascii="Aptos" w:hAnsi="Aptos" w:eastAsia="Aptos" w:cs="Aptos"/>
           <w:b/>
           <w:bCs/>
           <w:color w:val="E97132" w:themeColor="accent2"/>
@@ -35,8 +35,8 @@
       <w:r>
         <w:rPr>
           <w:rFonts w:eastAsia="Aptos" w:cs="Aptos"/>
-          <w:b/>
-          <w:bCs/>
+          <w:b w:val="1"/>
+          <w:bCs w:val="1"/>
           <w:sz w:val="24"/>
           <w:szCs w:val="24"/>
         </w:rPr>
@@ -45,8 +45,8 @@
       <w:r>
         <w:rPr>
           <w:rFonts w:eastAsia="Aptos" w:cs="Aptos"/>
-          <w:b/>
-          <w:bCs/>
+          <w:b w:val="1"/>
+          <w:bCs w:val="1"/>
           <w:sz w:val="24"/>
           <w:szCs w:val="24"/>
         </w:rPr>
@@ -55,8 +55,8 @@
       <w:r>
         <w:rPr>
           <w:rFonts w:eastAsia="Aptos" w:cs="Aptos"/>
-          <w:b/>
-          <w:bCs/>
+          <w:b w:val="1"/>
+          <w:bCs w:val="1"/>
           <w:sz w:val="24"/>
           <w:szCs w:val="24"/>
         </w:rPr>
@@ -65,15 +65,19 @@
     </w:p>
     <w:p>
       <w:pPr>
-        <w:spacing w:after="240"/>
-      </w:pPr>
-      <w:r>
-        <w:rPr>
-          <w:rFonts w:eastAsia="Aptos" w:cs="Aptos"/>
-          <w:i/>
-          <w:iCs/>
-        </w:rPr>
-        <w:t>"Is there a world where an advisor and client could customize their portfolio with annuities and traditional investments based on preferences and visualize the value of annuities alongside their goals?"</w:t>
+        <w:spacing w:before="0" w:beforeAutospacing="off" w:after="240" w:afterAutospacing="off" w:line="278" w:lineRule="auto"/>
+      </w:pPr>
+      <w:r>
+        <w:rPr>
+          <w:rFonts w:ascii="Aptos" w:hAnsi="Aptos" w:eastAsia="Aptos" w:cs="Aptos"/>
+          <w:i w:val="1"/>
+          <w:iCs w:val="1"/>
+          <w:noProof w:val="0"/>
+          <w:sz w:val="24"/>
+          <w:szCs w:val="24"/>
+          <w:lang w:val="en-US"/>
+        </w:rPr>
+        <w:t>“Is there a world where an advisor and client could include an annuity in their portfolio that is hyper-personalized and fully customized to their interests and the ideals they hold most dear?”</w:t>
       </w:r>
     </w:p>
     <w:p>
@@ -88,8 +92,8 @@
       <w:r>
         <w:rPr>
           <w:rFonts w:eastAsia="Aptos" w:cs="Aptos"/>
-          <w:b/>
-          <w:bCs/>
+          <w:b w:val="1"/>
+          <w:bCs w:val="1"/>
           <w:sz w:val="24"/>
           <w:szCs w:val="24"/>
         </w:rPr>
@@ -98,207 +102,315 @@
     </w:p>
     <w:p>
       <w:pPr>
-        <w:spacing w:after="240"/>
-      </w:pPr>
-      <w:r>
-        <w:rPr>
-          <w:rFonts w:eastAsia="Aptos" w:cs="Aptos"/>
+        <w:spacing w:before="0" w:beforeAutospacing="off" w:after="240" w:afterAutospacing="off" w:line="278" w:lineRule="auto"/>
+      </w:pPr>
+      <w:r>
+        <w:rPr>
+          <w:rFonts w:ascii="Aptos" w:hAnsi="Aptos" w:eastAsia="Aptos" w:cs="Aptos"/>
+          <w:noProof w:val="0"/>
+          <w:sz w:val="24"/>
+          <w:szCs w:val="24"/>
+          <w:lang w:val="en-US"/>
         </w:rPr>
         <w:t xml:space="preserve">The current application process for annuities and traditional investments is rigid, with limited integration into existing platforms like planning software and distributor portals. Clients expect products to be natively embedded and customizable, with technology offering personalized investment recommendations based on their values and goals, </w:t>
       </w:r>
-      <w:proofErr w:type="gramStart"/>
-      <w:r>
-        <w:rPr>
-          <w:rFonts w:eastAsia="Aptos" w:cs="Aptos"/>
+      <w:r>
+        <w:rPr>
+          <w:rFonts w:ascii="Aptos" w:hAnsi="Aptos" w:eastAsia="Aptos" w:cs="Aptos"/>
+          <w:noProof w:val="0"/>
+          <w:sz w:val="24"/>
+          <w:szCs w:val="24"/>
+          <w:lang w:val="en-US"/>
         </w:rPr>
         <w:t>similar to</w:t>
       </w:r>
-      <w:proofErr w:type="gramEnd"/>
-      <w:r>
-        <w:rPr>
-          <w:rFonts w:eastAsia="Aptos" w:cs="Aptos"/>
+      <w:r>
+        <w:rPr>
+          <w:rFonts w:ascii="Aptos" w:hAnsi="Aptos" w:eastAsia="Aptos" w:cs="Aptos"/>
+          <w:noProof w:val="0"/>
+          <w:sz w:val="24"/>
+          <w:szCs w:val="24"/>
+          <w:lang w:val="en-US"/>
         </w:rPr>
         <w:t xml:space="preserve"> what they experience with brokerage accounts. As the industry evolves, we must push the boundaries of product personalization and integration to meet modern investors' expectations.</w:t>
       </w:r>
     </w:p>
     <w:p>
       <w:pPr>
-        <w:pStyle w:val="Heading3"/>
-        <w:rPr>
+        <w:pStyle w:val="task-list-item"/>
+        <w:ind w:left="0"/>
+        <w:rPr>
+          <w:rFonts w:ascii="Aptos" w:hAnsi="Aptos" w:asciiTheme="minorAscii" w:hAnsiTheme="minorAscii"/>
+        </w:rPr>
+      </w:pPr>
+      <w:r>
+        <w:rPr>
+          <w:rFonts w:ascii="Aptos" w:hAnsi="Aptos" w:eastAsia="Aptos" w:cs="Aptos"/>
+          <w:b w:val="1"/>
+          <w:bCs w:val="1"/>
+          <w:noProof w:val="0"/>
+          <w:color w:val="0F4761" w:themeColor="accent1" w:themeTint="FF" w:themeShade="BF"/>
           <w:sz w:val="24"/>
           <w:szCs w:val="24"/>
-        </w:rPr>
-      </w:pPr>
-      <w:r>
-        <w:rPr>
-          <w:rStyle w:val="Strong"/>
-          <w:sz w:val="24"/>
-          <w:szCs w:val="24"/>
+          <w:lang w:val="en-US"/>
         </w:rPr>
         <w:t>Checklist for Success:</w:t>
       </w:r>
     </w:p>
     <w:p>
       <w:pPr>
-        <w:pStyle w:val="task-list-item"/>
+        <w:pStyle w:val="ListParagraph"/>
         <w:numPr>
           <w:ilvl w:val="0"/>
           <w:numId w:val="3"/>
         </w:numPr>
-        <w:spacing w:before="0" w:beforeAutospacing="0"/>
-        <w:rPr>
-          <w:rFonts w:asciiTheme="minorHAnsi" w:hAnsiTheme="minorHAnsi"/>
-        </w:rPr>
-      </w:pPr>
-      <w:r>
-        <w:rPr>
-          <w:rStyle w:val="Strong"/>
-          <w:rFonts w:asciiTheme="minorHAnsi" w:eastAsiaTheme="majorEastAsia" w:hAnsiTheme="minorHAnsi"/>
+        <w:spacing w:before="0" w:beforeAutospacing="off" w:after="0" w:afterAutospacing="off"/>
+        <w:ind w:right="0"/>
+        <w:rPr>
+          <w:rFonts w:ascii="Aptos" w:hAnsi="Aptos" w:eastAsia="Aptos" w:cs="Aptos"/>
+          <w:noProof w:val="0"/>
+          <w:sz w:val="24"/>
+          <w:szCs w:val="24"/>
+          <w:lang w:val="en-US"/>
+        </w:rPr>
+      </w:pPr>
+      <w:r>
+        <w:rPr>
+          <w:rFonts w:ascii="Aptos" w:hAnsi="Aptos" w:eastAsia="Aptos" w:cs="Aptos"/>
+          <w:b w:val="1"/>
+          <w:bCs w:val="1"/>
+          <w:noProof w:val="0"/>
+          <w:sz w:val="24"/>
+          <w:szCs w:val="24"/>
+          <w:lang w:val="en-US"/>
         </w:rPr>
         <w:t>Create a lightweight, natively embeddable application</w:t>
       </w:r>
       <w:r>
         <w:rPr>
-          <w:rFonts w:asciiTheme="minorHAnsi" w:hAnsiTheme="minorHAnsi"/>
+          <w:rFonts w:ascii="Aptos" w:hAnsi="Aptos" w:eastAsia="Aptos" w:cs="Aptos"/>
+          <w:noProof w:val="0"/>
+          <w:sz w:val="24"/>
+          <w:szCs w:val="24"/>
+          <w:lang w:val="en-US"/>
         </w:rPr>
         <w:t>: Ensure the solution can be seamlessly integrated into various financial platforms like planning software and distributor portals.</w:t>
       </w:r>
     </w:p>
     <w:p>
       <w:pPr>
-        <w:pStyle w:val="task-list-item"/>
+        <w:pStyle w:val="ListParagraph"/>
         <w:numPr>
           <w:ilvl w:val="0"/>
           <w:numId w:val="3"/>
         </w:numPr>
-        <w:rPr>
-          <w:rFonts w:asciiTheme="minorHAnsi" w:hAnsiTheme="minorHAnsi"/>
-        </w:rPr>
-      </w:pPr>
-      <w:r>
-        <w:rPr>
-          <w:rStyle w:val="Strong"/>
-          <w:rFonts w:asciiTheme="minorHAnsi" w:eastAsiaTheme="majorEastAsia" w:hAnsiTheme="minorHAnsi"/>
+        <w:spacing w:before="0" w:beforeAutospacing="off" w:after="0" w:afterAutospacing="off"/>
+        <w:ind w:right="0"/>
+        <w:rPr>
+          <w:rFonts w:ascii="Aptos" w:hAnsi="Aptos" w:eastAsia="Aptos" w:cs="Aptos"/>
+          <w:noProof w:val="0"/>
+          <w:sz w:val="24"/>
+          <w:szCs w:val="24"/>
+          <w:lang w:val="en-US"/>
+        </w:rPr>
+      </w:pPr>
+      <w:r>
+        <w:rPr>
+          <w:rFonts w:ascii="Aptos" w:hAnsi="Aptos" w:eastAsia="Aptos" w:cs="Aptos"/>
+          <w:b w:val="1"/>
+          <w:bCs w:val="1"/>
+          <w:noProof w:val="0"/>
+          <w:sz w:val="24"/>
+          <w:szCs w:val="24"/>
+          <w:lang w:val="en-US"/>
         </w:rPr>
         <w:t>Allow easy customization of portfolios</w:t>
       </w:r>
       <w:r>
         <w:rPr>
-          <w:rFonts w:asciiTheme="minorHAnsi" w:hAnsiTheme="minorHAnsi"/>
+          <w:rFonts w:ascii="Aptos" w:hAnsi="Aptos" w:eastAsia="Aptos" w:cs="Aptos"/>
+          <w:noProof w:val="0"/>
+          <w:sz w:val="24"/>
+          <w:szCs w:val="24"/>
+          <w:lang w:val="en-US"/>
         </w:rPr>
         <w:t>: Enable clients and advisors to combine annuities and traditional investments based on personal preferences and goals.</w:t>
       </w:r>
     </w:p>
     <w:p>
       <w:pPr>
-        <w:pStyle w:val="task-list-item"/>
+        <w:pStyle w:val="ListParagraph"/>
         <w:numPr>
           <w:ilvl w:val="0"/>
           <w:numId w:val="3"/>
         </w:numPr>
-        <w:rPr>
-          <w:rFonts w:asciiTheme="minorHAnsi" w:hAnsiTheme="minorHAnsi"/>
-        </w:rPr>
-      </w:pPr>
-      <w:r>
-        <w:rPr>
-          <w:rStyle w:val="Strong"/>
-          <w:rFonts w:asciiTheme="minorHAnsi" w:eastAsiaTheme="majorEastAsia" w:hAnsiTheme="minorHAnsi"/>
+        <w:spacing w:before="0" w:beforeAutospacing="off" w:after="0" w:afterAutospacing="off"/>
+        <w:ind w:right="0"/>
+        <w:rPr>
+          <w:rFonts w:ascii="Aptos" w:hAnsi="Aptos" w:eastAsia="Aptos" w:cs="Aptos"/>
+          <w:noProof w:val="0"/>
+          <w:sz w:val="24"/>
+          <w:szCs w:val="24"/>
+          <w:lang w:val="en-US"/>
+        </w:rPr>
+      </w:pPr>
+      <w:r>
+        <w:rPr>
+          <w:rFonts w:ascii="Aptos" w:hAnsi="Aptos" w:eastAsia="Aptos" w:cs="Aptos"/>
+          <w:b w:val="1"/>
+          <w:bCs w:val="1"/>
+          <w:noProof w:val="0"/>
+          <w:sz w:val="24"/>
+          <w:szCs w:val="24"/>
+          <w:lang w:val="en-US"/>
         </w:rPr>
         <w:t>Integrate real-time pricing</w:t>
       </w:r>
       <w:r>
         <w:rPr>
-          <w:rFonts w:asciiTheme="minorHAnsi" w:hAnsiTheme="minorHAnsi"/>
-        </w:rPr>
-        <w:t>: Provide up-to-date pricing for both annuities and traditional investments to empower dynamic decision-making.</w:t>
+          <w:rFonts w:ascii="Aptos" w:hAnsi="Aptos" w:eastAsia="Aptos" w:cs="Aptos"/>
+          <w:noProof w:val="0"/>
+          <w:sz w:val="24"/>
+          <w:szCs w:val="24"/>
+          <w:lang w:val="en-US"/>
+        </w:rPr>
+        <w:t>: Provide up-to-date pricing for the underlying investment options of annuities to empower dynamic decision-making.</w:t>
       </w:r>
     </w:p>
     <w:p>
       <w:pPr>
-        <w:pStyle w:val="task-list-item"/>
+        <w:pStyle w:val="ListParagraph"/>
         <w:numPr>
           <w:ilvl w:val="0"/>
           <w:numId w:val="3"/>
         </w:numPr>
-        <w:rPr>
-          <w:rFonts w:asciiTheme="minorHAnsi" w:hAnsiTheme="minorHAnsi"/>
-        </w:rPr>
-      </w:pPr>
-      <w:r>
-        <w:rPr>
-          <w:rStyle w:val="Strong"/>
-          <w:rFonts w:asciiTheme="minorHAnsi" w:eastAsiaTheme="majorEastAsia" w:hAnsiTheme="minorHAnsi"/>
+        <w:spacing w:before="0" w:beforeAutospacing="off" w:after="0" w:afterAutospacing="off"/>
+        <w:ind w:right="0"/>
+        <w:rPr>
+          <w:rFonts w:ascii="Aptos" w:hAnsi="Aptos" w:eastAsia="Aptos" w:cs="Aptos"/>
+          <w:noProof w:val="0"/>
+          <w:sz w:val="24"/>
+          <w:szCs w:val="24"/>
+          <w:lang w:val="en-US"/>
+        </w:rPr>
+      </w:pPr>
+      <w:r>
+        <w:rPr>
+          <w:rFonts w:ascii="Aptos" w:hAnsi="Aptos" w:eastAsia="Aptos" w:cs="Aptos"/>
+          <w:b w:val="1"/>
+          <w:bCs w:val="1"/>
+          <w:noProof w:val="0"/>
+          <w:sz w:val="24"/>
+          <w:szCs w:val="24"/>
+          <w:lang w:val="en-US"/>
         </w:rPr>
         <w:t>Deliver hyper-personalization</w:t>
       </w:r>
       <w:r>
         <w:rPr>
-          <w:rFonts w:asciiTheme="minorHAnsi" w:hAnsiTheme="minorHAnsi"/>
+          <w:rFonts w:ascii="Aptos" w:hAnsi="Aptos" w:eastAsia="Aptos" w:cs="Aptos"/>
+          <w:noProof w:val="0"/>
+          <w:sz w:val="24"/>
+          <w:szCs w:val="24"/>
+          <w:lang w:val="en-US"/>
         </w:rPr>
         <w:t>: Offer tailored investment recommendations based on client values, goals, and preferences.</w:t>
       </w:r>
     </w:p>
     <w:p>
       <w:pPr>
-        <w:pStyle w:val="task-list-item"/>
+        <w:pStyle w:val="ListParagraph"/>
         <w:numPr>
           <w:ilvl w:val="0"/>
           <w:numId w:val="3"/>
         </w:numPr>
-        <w:rPr>
-          <w:rFonts w:asciiTheme="minorHAnsi" w:hAnsiTheme="minorHAnsi"/>
-        </w:rPr>
-      </w:pPr>
-      <w:r>
-        <w:rPr>
-          <w:rStyle w:val="Strong"/>
-          <w:rFonts w:asciiTheme="minorHAnsi" w:eastAsiaTheme="majorEastAsia" w:hAnsiTheme="minorHAnsi"/>
+        <w:spacing w:before="0" w:beforeAutospacing="off" w:after="0" w:afterAutospacing="off"/>
+        <w:ind w:right="0"/>
+        <w:rPr>
+          <w:rFonts w:ascii="Aptos" w:hAnsi="Aptos" w:eastAsia="Aptos" w:cs="Aptos"/>
+          <w:noProof w:val="0"/>
+          <w:sz w:val="24"/>
+          <w:szCs w:val="24"/>
+          <w:lang w:val="en-US"/>
+        </w:rPr>
+      </w:pPr>
+      <w:r>
+        <w:rPr>
+          <w:rFonts w:ascii="Aptos" w:hAnsi="Aptos" w:eastAsia="Aptos" w:cs="Aptos"/>
+          <w:b w:val="1"/>
+          <w:bCs w:val="1"/>
+          <w:noProof w:val="0"/>
+          <w:sz w:val="24"/>
+          <w:szCs w:val="24"/>
+          <w:lang w:val="en-US"/>
         </w:rPr>
         <w:t>Ensure seamless integration across platforms</w:t>
       </w:r>
       <w:r>
         <w:rPr>
-          <w:rFonts w:asciiTheme="minorHAnsi" w:hAnsiTheme="minorHAnsi"/>
+          <w:rFonts w:ascii="Aptos" w:hAnsi="Aptos" w:eastAsia="Aptos" w:cs="Aptos"/>
+          <w:noProof w:val="0"/>
+          <w:sz w:val="24"/>
+          <w:szCs w:val="24"/>
+          <w:lang w:val="en-US"/>
         </w:rPr>
         <w:t>: Build a solution that works smoothly on different systems and applications, enhancing user experience.</w:t>
       </w:r>
     </w:p>
     <w:p>
       <w:pPr>
-        <w:pStyle w:val="task-list-item"/>
+        <w:pStyle w:val="ListParagraph"/>
         <w:numPr>
           <w:ilvl w:val="0"/>
           <w:numId w:val="3"/>
         </w:numPr>
-        <w:rPr>
-          <w:rFonts w:asciiTheme="minorHAnsi" w:hAnsiTheme="minorHAnsi"/>
-        </w:rPr>
-      </w:pPr>
-      <w:r>
-        <w:rPr>
-          <w:rStyle w:val="Strong"/>
-          <w:rFonts w:asciiTheme="minorHAnsi" w:eastAsiaTheme="majorEastAsia" w:hAnsiTheme="minorHAnsi"/>
+        <w:spacing w:before="0" w:beforeAutospacing="off" w:after="0" w:afterAutospacing="off"/>
+        <w:ind w:right="0"/>
+        <w:rPr>
+          <w:rFonts w:ascii="Aptos" w:hAnsi="Aptos" w:eastAsia="Aptos" w:cs="Aptos"/>
+          <w:noProof w:val="0"/>
+          <w:sz w:val="24"/>
+          <w:szCs w:val="24"/>
+          <w:lang w:val="en-US"/>
+        </w:rPr>
+      </w:pPr>
+      <w:r>
+        <w:rPr>
+          <w:rFonts w:ascii="Aptos" w:hAnsi="Aptos" w:eastAsia="Aptos" w:cs="Aptos"/>
+          <w:b w:val="1"/>
+          <w:bCs w:val="1"/>
+          <w:noProof w:val="0"/>
+          <w:sz w:val="24"/>
+          <w:szCs w:val="24"/>
+          <w:lang w:val="en-US"/>
         </w:rPr>
         <w:t>Ensure scalability</w:t>
       </w:r>
       <w:r>
         <w:rPr>
-          <w:rFonts w:asciiTheme="minorHAnsi" w:hAnsiTheme="minorHAnsi"/>
+          <w:rFonts w:ascii="Aptos" w:hAnsi="Aptos" w:eastAsia="Aptos" w:cs="Aptos"/>
+          <w:noProof w:val="0"/>
+          <w:sz w:val="24"/>
+          <w:szCs w:val="24"/>
+          <w:lang w:val="en-US"/>
         </w:rPr>
         <w:t>: Create a flexible and scalable solution that can be used across various use cases, from individual clients to large-scale institutions.</w:t>
       </w:r>
     </w:p>
     <w:p>
       <w:pPr>
-        <w:rPr>
-          <w:rFonts w:eastAsia="Times New Roman" w:cs="Times New Roman"/>
+        <w:pStyle w:val="task-list-item"/>
+        <w:ind w:left="720"/>
+        <w:rPr>
+          <w:rFonts w:ascii="Aptos" w:hAnsi="Aptos" w:asciiTheme="minorAscii" w:hAnsiTheme="minorAscii"/>
           <w:lang w:eastAsia="en-US"/>
         </w:rPr>
       </w:pPr>
-      <w:r>
-        <w:br w:type="page"/>
-      </w:r>
+    </w:p>
+    <w:p>
+      <w:pPr>
+        <w:pStyle w:val="task-list-item"/>
+      </w:pPr>
     </w:p>
     <w:p>
       <w:pPr>
@@ -314,7 +426,7 @@
       <w:r>
         <w:rPr>
           <w:rStyle w:val="normaltextrun"/>
-          <w:rFonts w:ascii="Aptos" w:eastAsiaTheme="majorEastAsia" w:hAnsi="Aptos" w:cs="Segoe UI"/>
+          <w:rFonts w:ascii="Aptos" w:hAnsi="Aptos" w:cs="Segoe UI" w:eastAsiaTheme="majorEastAsia"/>
           <w:i/>
           <w:iCs/>
           <w:sz w:val="18"/>
@@ -326,7 +438,7 @@
       <w:r>
         <w:rPr>
           <w:rStyle w:val="eop"/>
-          <w:rFonts w:ascii="Aptos" w:eastAsiaTheme="majorEastAsia" w:hAnsi="Aptos" w:cs="Segoe UI"/>
+          <w:rFonts w:ascii="Aptos" w:hAnsi="Aptos" w:cs="Segoe UI" w:eastAsiaTheme="majorEastAsia"/>
           <w:sz w:val="18"/>
           <w:szCs w:val="18"/>
         </w:rPr>
@@ -356,7 +468,7 @@
       <w:r>
         <w:rPr>
           <w:rStyle w:val="normaltextrun"/>
-          <w:rFonts w:ascii="Aptos" w:eastAsiaTheme="majorEastAsia" w:hAnsi="Aptos" w:cs="Segoe UI"/>
+          <w:rFonts w:ascii="Aptos" w:hAnsi="Aptos" w:cs="Segoe UI" w:eastAsiaTheme="majorEastAsia"/>
           <w:i/>
           <w:iCs/>
           <w:sz w:val="18"/>
@@ -368,7 +480,7 @@
       <w:r>
         <w:rPr>
           <w:rStyle w:val="normaltextrun"/>
-          <w:rFonts w:ascii="Aptos" w:eastAsiaTheme="majorEastAsia" w:hAnsi="Aptos" w:cs="Segoe UI"/>
+          <w:rFonts w:ascii="Aptos" w:hAnsi="Aptos" w:cs="Segoe UI" w:eastAsiaTheme="majorEastAsia"/>
           <w:i/>
           <w:iCs/>
           <w:sz w:val="18"/>
@@ -380,7 +492,7 @@
       <w:r>
         <w:rPr>
           <w:rStyle w:val="normaltextrun"/>
-          <w:rFonts w:ascii="Aptos" w:eastAsiaTheme="majorEastAsia" w:hAnsi="Aptos" w:cs="Segoe UI"/>
+          <w:rFonts w:ascii="Aptos" w:hAnsi="Aptos" w:cs="Segoe UI" w:eastAsiaTheme="majorEastAsia"/>
           <w:i/>
           <w:iCs/>
           <w:sz w:val="18"/>
@@ -391,7 +503,7 @@
       <w:r>
         <w:rPr>
           <w:rStyle w:val="eop"/>
-          <w:rFonts w:ascii="Aptos" w:eastAsiaTheme="majorEastAsia" w:hAnsi="Aptos" w:cs="Segoe UI"/>
+          <w:rFonts w:ascii="Aptos" w:hAnsi="Aptos" w:cs="Segoe UI" w:eastAsiaTheme="majorEastAsia"/>
           <w:sz w:val="18"/>
           <w:szCs w:val="18"/>
         </w:rPr>
@@ -412,7 +524,7 @@
       <w:r>
         <w:rPr>
           <w:rStyle w:val="normaltextrun"/>
-          <w:rFonts w:ascii="Aptos" w:eastAsiaTheme="majorEastAsia" w:hAnsi="Aptos" w:cs="Segoe UI"/>
+          <w:rFonts w:ascii="Aptos" w:hAnsi="Aptos" w:cs="Segoe UI" w:eastAsiaTheme="majorEastAsia"/>
           <w:i/>
           <w:iCs/>
           <w:sz w:val="18"/>
@@ -423,7 +535,7 @@
       <w:r>
         <w:rPr>
           <w:rStyle w:val="eop"/>
-          <w:rFonts w:ascii="Aptos" w:eastAsiaTheme="majorEastAsia" w:hAnsi="Aptos" w:cs="Segoe UI"/>
+          <w:rFonts w:ascii="Aptos" w:hAnsi="Aptos" w:cs="Segoe UI" w:eastAsiaTheme="majorEastAsia"/>
           <w:sz w:val="18"/>
           <w:szCs w:val="18"/>
         </w:rPr>
@@ -453,7 +565,7 @@
       <w:r>
         <w:rPr>
           <w:rStyle w:val="normaltextrun"/>
-          <w:rFonts w:ascii="Aptos" w:eastAsiaTheme="majorEastAsia" w:hAnsi="Aptos" w:cs="Segoe UI"/>
+          <w:rFonts w:ascii="Aptos" w:hAnsi="Aptos" w:cs="Segoe UI" w:eastAsiaTheme="majorEastAsia"/>
           <w:i/>
           <w:iCs/>
           <w:sz w:val="18"/>
@@ -464,7 +576,7 @@
       <w:r>
         <w:rPr>
           <w:rStyle w:val="eop"/>
-          <w:rFonts w:ascii="Aptos" w:eastAsiaTheme="majorEastAsia" w:hAnsi="Aptos" w:cs="Segoe UI"/>
+          <w:rFonts w:ascii="Aptos" w:hAnsi="Aptos" w:cs="Segoe UI" w:eastAsiaTheme="majorEastAsia"/>
           <w:sz w:val="18"/>
           <w:szCs w:val="18"/>
         </w:rPr>
@@ -485,7 +597,7 @@
       <w:r>
         <w:rPr>
           <w:rStyle w:val="normaltextrun"/>
-          <w:rFonts w:ascii="Aptos" w:eastAsiaTheme="majorEastAsia" w:hAnsi="Aptos" w:cs="Segoe UI"/>
+          <w:rFonts w:ascii="Aptos" w:hAnsi="Aptos" w:cs="Segoe UI" w:eastAsiaTheme="majorEastAsia"/>
           <w:i/>
           <w:iCs/>
           <w:sz w:val="18"/>
@@ -496,7 +608,7 @@
       <w:r>
         <w:rPr>
           <w:rStyle w:val="eop"/>
-          <w:rFonts w:ascii="Aptos" w:eastAsiaTheme="majorEastAsia" w:hAnsi="Aptos" w:cs="Segoe UI"/>
+          <w:rFonts w:ascii="Aptos" w:hAnsi="Aptos" w:cs="Segoe UI" w:eastAsiaTheme="majorEastAsia"/>
           <w:sz w:val="18"/>
           <w:szCs w:val="18"/>
         </w:rPr>
@@ -526,7 +638,7 @@
       <w:r>
         <w:rPr>
           <w:rStyle w:val="normaltextrun"/>
-          <w:rFonts w:ascii="Aptos" w:eastAsiaTheme="majorEastAsia" w:hAnsi="Aptos" w:cs="Segoe UI"/>
+          <w:rFonts w:ascii="Aptos" w:hAnsi="Aptos" w:cs="Segoe UI" w:eastAsiaTheme="majorEastAsia"/>
           <w:i/>
           <w:iCs/>
           <w:sz w:val="18"/>
@@ -534,11 +646,11 @@
         </w:rPr>
         <w:t>The event is subject to the </w:t>
       </w:r>
-      <w:hyperlink r:id="rId10" w:tgtFrame="_blank" w:history="1">
+      <w:hyperlink w:tgtFrame="_blank" w:history="1" r:id="rId10">
         <w:r>
           <w:rPr>
             <w:rStyle w:val="normaltextrun"/>
-            <w:rFonts w:ascii="Aptos" w:eastAsiaTheme="majorEastAsia" w:hAnsi="Aptos" w:cs="Segoe UI"/>
+            <w:rFonts w:ascii="Aptos" w:hAnsi="Aptos" w:cs="Segoe UI" w:eastAsiaTheme="majorEastAsia"/>
             <w:i/>
             <w:iCs/>
             <w:color w:val="467886"/>
@@ -552,7 +664,7 @@
       <w:r>
         <w:rPr>
           <w:rStyle w:val="normaltextrun"/>
-          <w:rFonts w:ascii="Aptos" w:eastAsiaTheme="majorEastAsia" w:hAnsi="Aptos" w:cs="Segoe UI"/>
+          <w:rFonts w:ascii="Aptos" w:hAnsi="Aptos" w:cs="Segoe UI" w:eastAsiaTheme="majorEastAsia"/>
           <w:i/>
           <w:iCs/>
           <w:sz w:val="18"/>
@@ -564,7 +676,7 @@
       <w:r>
         <w:rPr>
           <w:rStyle w:val="normaltextrun"/>
-          <w:rFonts w:ascii="Aptos" w:eastAsiaTheme="majorEastAsia" w:hAnsi="Aptos" w:cs="Segoe UI"/>
+          <w:rFonts w:ascii="Aptos" w:hAnsi="Aptos" w:cs="Segoe UI" w:eastAsiaTheme="majorEastAsia"/>
           <w:i/>
           <w:iCs/>
           <w:sz w:val="18"/>
@@ -576,7 +688,7 @@
       <w:r>
         <w:rPr>
           <w:rStyle w:val="normaltextrun"/>
-          <w:rFonts w:ascii="Aptos" w:eastAsiaTheme="majorEastAsia" w:hAnsi="Aptos" w:cs="Segoe UI"/>
+          <w:rFonts w:ascii="Aptos" w:hAnsi="Aptos" w:cs="Segoe UI" w:eastAsiaTheme="majorEastAsia"/>
           <w:i/>
           <w:iCs/>
           <w:sz w:val="18"/>
@@ -587,7 +699,7 @@
       <w:r>
         <w:rPr>
           <w:rStyle w:val="eop"/>
-          <w:rFonts w:ascii="Aptos" w:eastAsiaTheme="majorEastAsia" w:hAnsi="Aptos" w:cs="Segoe UI"/>
+          <w:rFonts w:ascii="Aptos" w:hAnsi="Aptos" w:cs="Segoe UI" w:eastAsiaTheme="majorEastAsia"/>
           <w:sz w:val="18"/>
           <w:szCs w:val="18"/>
         </w:rPr>
@@ -613,7 +725,7 @@
     <w:sectPr>
       <w:headerReference w:type="default" r:id="rId11"/>
       <w:footerReference w:type="default" r:id="rId12"/>
-      <w:pgSz w:w="12240" w:h="15840"/>
+      <w:pgSz w:w="12240" w:h="15840" w:orient="portrait"/>
       <w:pgMar w:top="1440" w:right="1440" w:bottom="1440" w:left="1440" w:header="720" w:footer="720" w:gutter="0"/>
       <w:cols w:space="720"/>
       <w:docGrid w:linePitch="360"/>
@@ -748,7 +860,7 @@
 </file>
 
 <file path=word/header1.xml><?xml version="1.0" encoding="utf-8"?>
-<w:hdr xmlns:wpc="http://schemas.microsoft.com/office/word/2010/wordprocessingCanvas" xmlns:cx="http://schemas.microsoft.com/office/drawing/2014/chartex" xmlns:cx1="http://schemas.microsoft.com/office/drawing/2015/9/8/chartex" xmlns:cx2="http://schemas.microsoft.com/office/drawing/2015/10/21/chartex" xmlns:cx3="http://schemas.microsoft.com/office/drawing/2016/5/9/chartex" xmlns:cx4="http://schemas.microsoft.com/office/drawing/2016/5/10/chartex" xmlns:cx5="http://schemas.microsoft.com/office/drawing/2016/5/11/chartex" xmlns:cx6="http://schemas.microsoft.com/office/drawing/2016/5/12/chartex" xmlns:cx7="http://schemas.microsoft.com/office/drawing/2016/5/13/chartex" xmlns:cx8="http://schemas.microsoft.com/office/drawing/2016/5/14/chartex" xmlns:mc="http://schemas.openxmlformats.org/markup-compatibility/2006" xmlns:aink="http://schemas.microsoft.com/office/drawing/2016/ink" xmlns:am3d="http://schemas.microsoft.com/office/drawing/2017/model3d" xmlns:o="urn:schemas-microsoft-com:office:office" xmlns:oel="http://schemas.microsoft.com/office/2019/extlst" xmlns:r="http://schemas.openxmlformats.org/officeDocument/2006/relationships" xmlns:m="http://schemas.openxmlformats.org/officeDocument/2006/math" xmlns:v="urn:schemas-microsoft-com:vml" xmlns:wp14="http://schemas.microsoft.com/office/word/2010/wordprocessingDrawing" xmlns:wp="http://schemas.openxmlformats.org/drawingml/2006/wordprocessingDrawing" xmlns:w10="urn:schemas-microsoft-com:office:word" xmlns:w="http://schemas.openxmlformats.org/wordprocessingml/2006/main" xmlns:w14="http://schemas.microsoft.com/office/word/2010/wordml" xmlns:w15="http://schemas.microsoft.com/office/word/2012/wordml" xmlns:w16cex="http://schemas.microsoft.com/office/word/2018/wordml/cex" xmlns:w16cid="http://schemas.microsoft.com/office/word/2016/wordml/cid" xmlns:w16="http://schemas.microsoft.com/office/word/2018/wordml" xmlns:w16du="http://schemas.microsoft.com/office/word/2023/wordml/word16du" xmlns:w16sdtdh="http://schemas.microsoft.com/office/word/2020/wordml/sdtdatahash" xmlns:w16se="http://schemas.microsoft.com/office/word/2015/wordml/symex" xmlns:wpg="http://schemas.microsoft.com/office/word/2010/wordprocessingGroup" xmlns:wpi="http://schemas.microsoft.com/office/word/2010/wordprocessingInk" xmlns:wne="http://schemas.microsoft.com/office/word/2006/wordml" xmlns:wps="http://schemas.microsoft.com/office/word/2010/wordprocessingShape" mc:Ignorable="w14 w15 w16se w16cid w16 w16cex w16sdtdh w16du wp14">
+<w:hdr xmlns:wpc="http://schemas.microsoft.com/office/word/2010/wordprocessingCanvas" xmlns:cx="http://schemas.microsoft.com/office/drawing/2014/chartex" xmlns:cx1="http://schemas.microsoft.com/office/drawing/2015/9/8/chartex" xmlns:cx2="http://schemas.microsoft.com/office/drawing/2015/10/21/chartex" xmlns:cx3="http://schemas.microsoft.com/office/drawing/2016/5/9/chartex" xmlns:cx4="http://schemas.microsoft.com/office/drawing/2016/5/10/chartex" xmlns:cx5="http://schemas.microsoft.com/office/drawing/2016/5/11/chartex" xmlns:cx6="http://schemas.microsoft.com/office/drawing/2016/5/12/chartex" xmlns:cx7="http://schemas.microsoft.com/office/drawing/2016/5/13/chartex" xmlns:cx8="http://schemas.microsoft.com/office/drawing/2016/5/14/chartex" xmlns:mc="http://schemas.openxmlformats.org/markup-compatibility/2006" xmlns:aink="http://schemas.microsoft.com/office/drawing/2016/ink" xmlns:am3d="http://schemas.microsoft.com/office/drawing/2017/model3d" xmlns:o="urn:schemas-microsoft-com:office:office" xmlns:oel="http://schemas.microsoft.com/office/2019/extlst" xmlns:r="http://schemas.openxmlformats.org/officeDocument/2006/relationships" xmlns:m="http://schemas.openxmlformats.org/officeDocument/2006/math" xmlns:v="urn:schemas-microsoft-com:vml" xmlns:wp14="http://schemas.microsoft.com/office/word/2010/wordprocessingDrawing" xmlns:wp="http://schemas.openxmlformats.org/drawingml/2006/wordprocessingDrawing" xmlns:w10="urn:schemas-microsoft-com:office:word" xmlns:w="http://schemas.openxmlformats.org/wordprocessingml/2006/main" xmlns:w14="http://schemas.microsoft.com/office/word/2010/wordml" xmlns:w15="http://schemas.microsoft.com/office/word/2012/wordml" xmlns:w16cex="http://schemas.microsoft.com/office/word/2018/wordml/cex" xmlns:w16cid="http://schemas.microsoft.com/office/word/2016/wordml/cid" xmlns:w16="http://schemas.microsoft.com/office/word/2018/wordml" xmlns:w16du="http://schemas.microsoft.com/office/word/2023/wordml/word16du" xmlns:w16sdtdh="http://schemas.microsoft.com/office/word/2020/wordml/sdtdatahash" xmlns:w16se="http://schemas.microsoft.com/office/word/2015/wordml/symex" xmlns:wpg="http://schemas.microsoft.com/office/word/2010/wordprocessingGroup" xmlns:wpi="http://schemas.microsoft.com/office/word/2010/wordprocessingInk" xmlns:wne="http://schemas.microsoft.com/office/word/2006/wordml" xmlns:wps="http://schemas.microsoft.com/office/word/2010/wordprocessingShape" xmlns:a="http://schemas.openxmlformats.org/drawingml/2006/main" xmlns:pic="http://schemas.openxmlformats.org/drawingml/2006/picture" xmlns:a14="http://schemas.microsoft.com/office/drawing/2010/main" mc:Ignorable="w14 w15 w16se w16cid w16 w16cex w16sdtdh w16du wp14">
   <w:tbl>
     <w:tblPr>
       <w:tblW w:w="0" w:type="auto"/>
@@ -857,6 +969,118 @@
 
 <file path=word/numbering.xml><?xml version="1.0" encoding="utf-8"?>
 <w:numbering xmlns:wpc="http://schemas.microsoft.com/office/word/2010/wordprocessingCanvas" xmlns:cx="http://schemas.microsoft.com/office/drawing/2014/chartex" xmlns:cx1="http://schemas.microsoft.com/office/drawing/2015/9/8/chartex" xmlns:cx2="http://schemas.microsoft.com/office/drawing/2015/10/21/chartex" xmlns:cx3="http://schemas.microsoft.com/office/drawing/2016/5/9/chartex" xmlns:cx4="http://schemas.microsoft.com/office/drawing/2016/5/10/chartex" xmlns:cx5="http://schemas.microsoft.com/office/drawing/2016/5/11/chartex" xmlns:cx6="http://schemas.microsoft.com/office/drawing/2016/5/12/chartex" xmlns:cx7="http://schemas.microsoft.com/office/drawing/2016/5/13/chartex" xmlns:cx8="http://schemas.microsoft.com/office/drawing/2016/5/14/chartex" xmlns:mc="http://schemas.openxmlformats.org/markup-compatibility/2006" xmlns:aink="http://schemas.microsoft.com/office/drawing/2016/ink" xmlns:am3d="http://schemas.microsoft.com/office/drawing/2017/model3d" xmlns:o="urn:schemas-microsoft-com:office:office" xmlns:oel="http://schemas.microsoft.com/office/2019/extlst" xmlns:r="http://schemas.openxmlformats.org/officeDocument/2006/relationships" xmlns:m="http://schemas.openxmlformats.org/officeDocument/2006/math" xmlns:v="urn:schemas-microsoft-com:vml" xmlns:wp14="http://schemas.microsoft.com/office/word/2010/wordprocessingDrawing" xmlns:wp="http://schemas.openxmlformats.org/drawingml/2006/wordprocessingDrawing" xmlns:w10="urn:schemas-microsoft-com:office:word" xmlns:w="http://schemas.openxmlformats.org/wordprocessingml/2006/main" xmlns:w14="http://schemas.microsoft.com/office/word/2010/wordml" xmlns:w15="http://schemas.microsoft.com/office/word/2012/wordml" xmlns:w16cex="http://schemas.microsoft.com/office/word/2018/wordml/cex" xmlns:w16cid="http://schemas.microsoft.com/office/word/2016/wordml/cid" xmlns:w16="http://schemas.microsoft.com/office/word/2018/wordml" xmlns:w16du="http://schemas.microsoft.com/office/word/2023/wordml/word16du" xmlns:w16sdtdh="http://schemas.microsoft.com/office/word/2020/wordml/sdtdatahash" xmlns:w16se="http://schemas.microsoft.com/office/word/2015/wordml/symex" xmlns:wpg="http://schemas.microsoft.com/office/word/2010/wordprocessingGroup" xmlns:wpi="http://schemas.microsoft.com/office/word/2010/wordprocessingInk" xmlns:wne="http://schemas.microsoft.com/office/word/2006/wordml" xmlns:wps="http://schemas.microsoft.com/office/word/2010/wordprocessingShape" mc:Ignorable="w14 w15 w16se w16cid w16 w16cex w16sdtdh w16du wp14">
+  <w:abstractNum xmlns:w="http://schemas.openxmlformats.org/wordprocessingml/2006/main" w:abstractNumId="6">
+    <w:nsid w:val="5a3deb8"/>
+    <w:multiLevelType xmlns:w="http://schemas.openxmlformats.org/wordprocessingml/2006/main" w:val="hybridMultilevel"/>
+    <w:lvl xmlns:w="http://schemas.openxmlformats.org/wordprocessingml/2006/main" w:ilvl="0">
+      <w:start w:val="1"/>
+      <w:numFmt w:val="bullet"/>
+      <w:lvlText w:val="·"/>
+      <w:lvlJc w:val="left"/>
+      <w:pPr>
+        <w:ind w:left="720" w:hanging="360"/>
+      </w:pPr>
+      <w:rPr>
+        <w:rFonts w:hint="default" w:ascii="Symbol" w:hAnsi="Symbol"/>
+      </w:rPr>
+    </w:lvl>
+    <w:lvl xmlns:w="http://schemas.openxmlformats.org/wordprocessingml/2006/main" w:ilvl="1">
+      <w:start w:val="1"/>
+      <w:numFmt w:val="bullet"/>
+      <w:lvlText w:val="o"/>
+      <w:lvlJc w:val="left"/>
+      <w:pPr>
+        <w:ind w:left="1440" w:hanging="360"/>
+      </w:pPr>
+      <w:rPr>
+        <w:rFonts w:hint="default" w:ascii="Courier New" w:hAnsi="Courier New"/>
+      </w:rPr>
+    </w:lvl>
+    <w:lvl xmlns:w="http://schemas.openxmlformats.org/wordprocessingml/2006/main" w:ilvl="2">
+      <w:start w:val="1"/>
+      <w:numFmt w:val="bullet"/>
+      <w:lvlText w:val=""/>
+      <w:lvlJc w:val="left"/>
+      <w:pPr>
+        <w:ind w:left="2160" w:hanging="360"/>
+      </w:pPr>
+      <w:rPr>
+        <w:rFonts w:hint="default" w:ascii="Wingdings" w:hAnsi="Wingdings"/>
+      </w:rPr>
+    </w:lvl>
+    <w:lvl xmlns:w="http://schemas.openxmlformats.org/wordprocessingml/2006/main" w:ilvl="3">
+      <w:start w:val="1"/>
+      <w:numFmt w:val="bullet"/>
+      <w:lvlText w:val=""/>
+      <w:lvlJc w:val="left"/>
+      <w:pPr>
+        <w:ind w:left="2880" w:hanging="360"/>
+      </w:pPr>
+      <w:rPr>
+        <w:rFonts w:hint="default" w:ascii="Symbol" w:hAnsi="Symbol"/>
+      </w:rPr>
+    </w:lvl>
+    <w:lvl xmlns:w="http://schemas.openxmlformats.org/wordprocessingml/2006/main" w:ilvl="4">
+      <w:start w:val="1"/>
+      <w:numFmt w:val="bullet"/>
+      <w:lvlText w:val="o"/>
+      <w:lvlJc w:val="left"/>
+      <w:pPr>
+        <w:ind w:left="3600" w:hanging="360"/>
+      </w:pPr>
+      <w:rPr>
+        <w:rFonts w:hint="default" w:ascii="Courier New" w:hAnsi="Courier New"/>
+      </w:rPr>
+    </w:lvl>
+    <w:lvl xmlns:w="http://schemas.openxmlformats.org/wordprocessingml/2006/main" w:ilvl="5">
+      <w:start w:val="1"/>
+      <w:numFmt w:val="bullet"/>
+      <w:lvlText w:val=""/>
+      <w:lvlJc w:val="left"/>
+      <w:pPr>
+        <w:ind w:left="4320" w:hanging="360"/>
+      </w:pPr>
+      <w:rPr>
+        <w:rFonts w:hint="default" w:ascii="Wingdings" w:hAnsi="Wingdings"/>
+      </w:rPr>
+    </w:lvl>
+    <w:lvl xmlns:w="http://schemas.openxmlformats.org/wordprocessingml/2006/main" w:ilvl="6">
+      <w:start w:val="1"/>
+      <w:numFmt w:val="bullet"/>
+      <w:lvlText w:val=""/>
+      <w:lvlJc w:val="left"/>
+      <w:pPr>
+        <w:ind w:left="5040" w:hanging="360"/>
+      </w:pPr>
+      <w:rPr>
+        <w:rFonts w:hint="default" w:ascii="Symbol" w:hAnsi="Symbol"/>
+      </w:rPr>
+    </w:lvl>
+    <w:lvl xmlns:w="http://schemas.openxmlformats.org/wordprocessingml/2006/main" w:ilvl="7">
+      <w:start w:val="1"/>
+      <w:numFmt w:val="bullet"/>
+      <w:lvlText w:val="o"/>
+      <w:lvlJc w:val="left"/>
+      <w:pPr>
+        <w:ind w:left="5760" w:hanging="360"/>
+      </w:pPr>
+      <w:rPr>
+        <w:rFonts w:hint="default" w:ascii="Courier New" w:hAnsi="Courier New"/>
+      </w:rPr>
+    </w:lvl>
+    <w:lvl xmlns:w="http://schemas.openxmlformats.org/wordprocessingml/2006/main" w:ilvl="8">
+      <w:start w:val="1"/>
+      <w:numFmt w:val="bullet"/>
+      <w:lvlText w:val=""/>
+      <w:lvlJc w:val="left"/>
+      <w:pPr>
+        <w:ind w:left="6480" w:hanging="360"/>
+      </w:pPr>
+      <w:rPr>
+        <w:rFonts w:hint="default" w:ascii="Wingdings" w:hAnsi="Wingdings"/>
+      </w:rPr>
+    </w:lvl>
+  </w:abstractNum>
   <w:abstractNum w:abstractNumId="0" w15:restartNumberingAfterBreak="0">
     <w:nsid w:val="0E5CE06E"/>
     <w:multiLevelType w:val="hybridMultilevel"/>
@@ -1185,7 +1409,7 @@
         <w:ind w:left="720" w:hanging="360"/>
       </w:pPr>
       <w:rPr>
-        <w:rFonts w:ascii="Symbol" w:hAnsi="Symbol" w:hint="default"/>
+        <w:rFonts w:hint="default" w:ascii="Symbol" w:hAnsi="Symbol"/>
         <w:sz w:val="20"/>
       </w:rPr>
     </w:lvl>
@@ -1201,7 +1425,7 @@
         <w:ind w:left="1440" w:hanging="360"/>
       </w:pPr>
       <w:rPr>
-        <w:rFonts w:ascii="Courier New" w:hAnsi="Courier New" w:hint="default"/>
+        <w:rFonts w:hint="default" w:ascii="Courier New" w:hAnsi="Courier New"/>
         <w:sz w:val="20"/>
       </w:rPr>
     </w:lvl>
@@ -1217,7 +1441,7 @@
         <w:ind w:left="2160" w:hanging="360"/>
       </w:pPr>
       <w:rPr>
-        <w:rFonts w:ascii="Wingdings" w:hAnsi="Wingdings" w:hint="default"/>
+        <w:rFonts w:hint="default" w:ascii="Wingdings" w:hAnsi="Wingdings"/>
         <w:sz w:val="20"/>
       </w:rPr>
     </w:lvl>
@@ -1233,7 +1457,7 @@
         <w:ind w:left="2880" w:hanging="360"/>
       </w:pPr>
       <w:rPr>
-        <w:rFonts w:ascii="Wingdings" w:hAnsi="Wingdings" w:hint="default"/>
+        <w:rFonts w:hint="default" w:ascii="Wingdings" w:hAnsi="Wingdings"/>
         <w:sz w:val="20"/>
       </w:rPr>
     </w:lvl>
@@ -1249,7 +1473,7 @@
         <w:ind w:left="3600" w:hanging="360"/>
       </w:pPr>
       <w:rPr>
-        <w:rFonts w:ascii="Wingdings" w:hAnsi="Wingdings" w:hint="default"/>
+        <w:rFonts w:hint="default" w:ascii="Wingdings" w:hAnsi="Wingdings"/>
         <w:sz w:val="20"/>
       </w:rPr>
     </w:lvl>
@@ -1265,7 +1489,7 @@
         <w:ind w:left="4320" w:hanging="360"/>
       </w:pPr>
       <w:rPr>
-        <w:rFonts w:ascii="Wingdings" w:hAnsi="Wingdings" w:hint="default"/>
+        <w:rFonts w:hint="default" w:ascii="Wingdings" w:hAnsi="Wingdings"/>
         <w:sz w:val="20"/>
       </w:rPr>
     </w:lvl>
@@ -1281,7 +1505,7 @@
         <w:ind w:left="5040" w:hanging="360"/>
       </w:pPr>
       <w:rPr>
-        <w:rFonts w:ascii="Wingdings" w:hAnsi="Wingdings" w:hint="default"/>
+        <w:rFonts w:hint="default" w:ascii="Wingdings" w:hAnsi="Wingdings"/>
         <w:sz w:val="20"/>
       </w:rPr>
     </w:lvl>
@@ -1297,7 +1521,7 @@
         <w:ind w:left="5760" w:hanging="360"/>
       </w:pPr>
       <w:rPr>
-        <w:rFonts w:ascii="Wingdings" w:hAnsi="Wingdings" w:hint="default"/>
+        <w:rFonts w:hint="default" w:ascii="Wingdings" w:hAnsi="Wingdings"/>
         <w:sz w:val="20"/>
       </w:rPr>
     </w:lvl>
@@ -1313,7 +1537,7 @@
         <w:ind w:left="6480" w:hanging="360"/>
       </w:pPr>
       <w:rPr>
-        <w:rFonts w:ascii="Wingdings" w:hAnsi="Wingdings" w:hint="default"/>
+        <w:rFonts w:hint="default" w:ascii="Wingdings" w:hAnsi="Wingdings"/>
         <w:sz w:val="20"/>
       </w:rPr>
     </w:lvl>
@@ -1331,7 +1555,7 @@
         <w:ind w:left="720" w:hanging="360"/>
       </w:pPr>
       <w:rPr>
-        <w:rFonts w:ascii="Symbol" w:hAnsi="Symbol" w:hint="default"/>
+        <w:rFonts w:hint="default" w:ascii="Symbol" w:hAnsi="Symbol"/>
       </w:rPr>
     </w:lvl>
     <w:lvl w:ilvl="1" w:tplc="6DD4E9E6">
@@ -1343,7 +1567,7 @@
         <w:ind w:left="1440" w:hanging="360"/>
       </w:pPr>
       <w:rPr>
-        <w:rFonts w:ascii="Courier New" w:hAnsi="Courier New" w:hint="default"/>
+        <w:rFonts w:hint="default" w:ascii="Courier New" w:hAnsi="Courier New"/>
       </w:rPr>
     </w:lvl>
     <w:lvl w:ilvl="2" w:tplc="D3D08788">
@@ -1355,7 +1579,7 @@
         <w:ind w:left="2160" w:hanging="360"/>
       </w:pPr>
       <w:rPr>
-        <w:rFonts w:ascii="Wingdings" w:hAnsi="Wingdings" w:hint="default"/>
+        <w:rFonts w:hint="default" w:ascii="Wingdings" w:hAnsi="Wingdings"/>
       </w:rPr>
     </w:lvl>
     <w:lvl w:ilvl="3" w:tplc="F73E9CF4">
@@ -1367,7 +1591,7 @@
         <w:ind w:left="2880" w:hanging="360"/>
       </w:pPr>
       <w:rPr>
-        <w:rFonts w:ascii="Symbol" w:hAnsi="Symbol" w:hint="default"/>
+        <w:rFonts w:hint="default" w:ascii="Symbol" w:hAnsi="Symbol"/>
       </w:rPr>
     </w:lvl>
     <w:lvl w:ilvl="4" w:tplc="B8065C3A">
@@ -1379,7 +1603,7 @@
         <w:ind w:left="3600" w:hanging="360"/>
       </w:pPr>
       <w:rPr>
-        <w:rFonts w:ascii="Courier New" w:hAnsi="Courier New" w:hint="default"/>
+        <w:rFonts w:hint="default" w:ascii="Courier New" w:hAnsi="Courier New"/>
       </w:rPr>
     </w:lvl>
     <w:lvl w:ilvl="5" w:tplc="71B4AA72">
@@ -1391,7 +1615,7 @@
         <w:ind w:left="4320" w:hanging="360"/>
       </w:pPr>
       <w:rPr>
-        <w:rFonts w:ascii="Wingdings" w:hAnsi="Wingdings" w:hint="default"/>
+        <w:rFonts w:hint="default" w:ascii="Wingdings" w:hAnsi="Wingdings"/>
       </w:rPr>
     </w:lvl>
     <w:lvl w:ilvl="6" w:tplc="565ED26E">
@@ -1403,7 +1627,7 @@
         <w:ind w:left="5040" w:hanging="360"/>
       </w:pPr>
       <w:rPr>
-        <w:rFonts w:ascii="Symbol" w:hAnsi="Symbol" w:hint="default"/>
+        <w:rFonts w:hint="default" w:ascii="Symbol" w:hAnsi="Symbol"/>
       </w:rPr>
     </w:lvl>
     <w:lvl w:ilvl="7" w:tplc="3BF23BDE">
@@ -1415,7 +1639,7 @@
         <w:ind w:left="5760" w:hanging="360"/>
       </w:pPr>
       <w:rPr>
-        <w:rFonts w:ascii="Courier New" w:hAnsi="Courier New" w:hint="default"/>
+        <w:rFonts w:hint="default" w:ascii="Courier New" w:hAnsi="Courier New"/>
       </w:rPr>
     </w:lvl>
     <w:lvl w:ilvl="8" w:tplc="2600139C">
@@ -1427,7 +1651,7 @@
         <w:ind w:left="6480" w:hanging="360"/>
       </w:pPr>
       <w:rPr>
-        <w:rFonts w:ascii="Wingdings" w:hAnsi="Wingdings" w:hint="default"/>
+        <w:rFonts w:hint="default" w:ascii="Wingdings" w:hAnsi="Wingdings"/>
       </w:rPr>
     </w:lvl>
   </w:abstractNum>
@@ -1544,6 +1768,9 @@
       </w:pPr>
     </w:lvl>
   </w:abstractNum>
+  <w:num w:numId="7">
+    <w:abstractNumId w:val="6"/>
+  </w:num>
   <w:num w:numId="1" w16cid:durableId="1423258908">
     <w:abstractNumId w:val="4"/>
   </w:num>
@@ -1570,7 +1797,7 @@
   <w:docDefaults>
     <w:rPrDefault>
       <w:rPr>
-        <w:rFonts w:asciiTheme="minorHAnsi" w:eastAsiaTheme="minorEastAsia" w:hAnsiTheme="minorHAnsi" w:cstheme="minorBidi"/>
+        <w:rFonts w:asciiTheme="minorHAnsi" w:hAnsiTheme="minorHAnsi" w:eastAsiaTheme="minorEastAsia" w:cstheme="minorBidi"/>
         <w:sz w:val="24"/>
         <w:szCs w:val="24"/>
         <w:lang w:val="en-US" w:eastAsia="ja-JP" w:bidi="ar-SA"/>
@@ -1585,14 +1812,14 @@
   <w:latentStyles w:defLockedState="0" w:defUIPriority="99" w:defSemiHidden="0" w:defUnhideWhenUsed="0" w:defQFormat="0" w:count="376">
     <w:lsdException w:name="Normal" w:uiPriority="0" w:qFormat="1"/>
     <w:lsdException w:name="heading 1" w:uiPriority="9" w:qFormat="1"/>
-    <w:lsdException w:name="heading 2" w:semiHidden="1" w:uiPriority="9" w:unhideWhenUsed="1" w:qFormat="1"/>
-    <w:lsdException w:name="heading 3" w:semiHidden="1" w:uiPriority="9" w:unhideWhenUsed="1" w:qFormat="1"/>
-    <w:lsdException w:name="heading 4" w:semiHidden="1" w:uiPriority="9" w:unhideWhenUsed="1" w:qFormat="1"/>
-    <w:lsdException w:name="heading 5" w:semiHidden="1" w:uiPriority="9" w:unhideWhenUsed="1" w:qFormat="1"/>
-    <w:lsdException w:name="heading 6" w:semiHidden="1" w:uiPriority="9" w:unhideWhenUsed="1" w:qFormat="1"/>
-    <w:lsdException w:name="heading 7" w:semiHidden="1" w:uiPriority="9" w:unhideWhenUsed="1" w:qFormat="1"/>
-    <w:lsdException w:name="heading 8" w:semiHidden="1" w:uiPriority="9" w:unhideWhenUsed="1" w:qFormat="1"/>
-    <w:lsdException w:name="heading 9" w:semiHidden="1" w:uiPriority="9" w:unhideWhenUsed="1" w:qFormat="1"/>
+    <w:lsdException w:name="heading 2" w:uiPriority="9" w:semiHidden="1" w:unhideWhenUsed="1" w:qFormat="1"/>
+    <w:lsdException w:name="heading 3" w:uiPriority="9" w:semiHidden="1" w:unhideWhenUsed="1" w:qFormat="1"/>
+    <w:lsdException w:name="heading 4" w:uiPriority="9" w:semiHidden="1" w:unhideWhenUsed="1" w:qFormat="1"/>
+    <w:lsdException w:name="heading 5" w:uiPriority="9" w:semiHidden="1" w:unhideWhenUsed="1" w:qFormat="1"/>
+    <w:lsdException w:name="heading 6" w:uiPriority="9" w:semiHidden="1" w:unhideWhenUsed="1" w:qFormat="1"/>
+    <w:lsdException w:name="heading 7" w:uiPriority="9" w:semiHidden="1" w:unhideWhenUsed="1" w:qFormat="1"/>
+    <w:lsdException w:name="heading 8" w:uiPriority="9" w:semiHidden="1" w:unhideWhenUsed="1" w:qFormat="1"/>
+    <w:lsdException w:name="heading 9" w:uiPriority="9" w:semiHidden="1" w:unhideWhenUsed="1" w:qFormat="1"/>
     <w:lsdException w:name="index 1" w:semiHidden="1" w:unhideWhenUsed="1"/>
     <w:lsdException w:name="index 2" w:semiHidden="1" w:unhideWhenUsed="1"/>
     <w:lsdException w:name="index 3" w:semiHidden="1" w:unhideWhenUsed="1"/>
@@ -1602,22 +1829,22 @@
     <w:lsdException w:name="index 7" w:semiHidden="1" w:unhideWhenUsed="1"/>
     <w:lsdException w:name="index 8" w:semiHidden="1" w:unhideWhenUsed="1"/>
     <w:lsdException w:name="index 9" w:semiHidden="1" w:unhideWhenUsed="1"/>
-    <w:lsdException w:name="toc 1" w:semiHidden="1" w:uiPriority="39" w:unhideWhenUsed="1"/>
-    <w:lsdException w:name="toc 2" w:semiHidden="1" w:uiPriority="39" w:unhideWhenUsed="1"/>
-    <w:lsdException w:name="toc 3" w:semiHidden="1" w:uiPriority="39" w:unhideWhenUsed="1"/>
-    <w:lsdException w:name="toc 4" w:semiHidden="1" w:uiPriority="39" w:unhideWhenUsed="1"/>
-    <w:lsdException w:name="toc 5" w:semiHidden="1" w:uiPriority="39" w:unhideWhenUsed="1"/>
-    <w:lsdException w:name="toc 6" w:semiHidden="1" w:uiPriority="39" w:unhideWhenUsed="1"/>
-    <w:lsdException w:name="toc 7" w:semiHidden="1" w:uiPriority="39" w:unhideWhenUsed="1"/>
-    <w:lsdException w:name="toc 8" w:semiHidden="1" w:uiPriority="39" w:unhideWhenUsed="1"/>
-    <w:lsdException w:name="toc 9" w:semiHidden="1" w:uiPriority="39" w:unhideWhenUsed="1"/>
+    <w:lsdException w:name="toc 1" w:uiPriority="39" w:semiHidden="1" w:unhideWhenUsed="1"/>
+    <w:lsdException w:name="toc 2" w:uiPriority="39" w:semiHidden="1" w:unhideWhenUsed="1"/>
+    <w:lsdException w:name="toc 3" w:uiPriority="39" w:semiHidden="1" w:unhideWhenUsed="1"/>
+    <w:lsdException w:name="toc 4" w:uiPriority="39" w:semiHidden="1" w:unhideWhenUsed="1"/>
+    <w:lsdException w:name="toc 5" w:uiPriority="39" w:semiHidden="1" w:unhideWhenUsed="1"/>
+    <w:lsdException w:name="toc 6" w:uiPriority="39" w:semiHidden="1" w:unhideWhenUsed="1"/>
+    <w:lsdException w:name="toc 7" w:uiPriority="39" w:semiHidden="1" w:unhideWhenUsed="1"/>
+    <w:lsdException w:name="toc 8" w:uiPriority="39" w:semiHidden="1" w:unhideWhenUsed="1"/>
+    <w:lsdException w:name="toc 9" w:uiPriority="39" w:semiHidden="1" w:unhideWhenUsed="1"/>
     <w:lsdException w:name="Normal Indent" w:semiHidden="1" w:unhideWhenUsed="1"/>
     <w:lsdException w:name="footnote text" w:semiHidden="1" w:unhideWhenUsed="1"/>
     <w:lsdException w:name="annotation text" w:semiHidden="1" w:unhideWhenUsed="1"/>
     <w:lsdException w:name="header" w:semiHidden="1" w:unhideWhenUsed="1"/>
     <w:lsdException w:name="footer" w:semiHidden="1" w:unhideWhenUsed="1"/>
     <w:lsdException w:name="index heading" w:semiHidden="1" w:unhideWhenUsed="1"/>
-    <w:lsdException w:name="caption" w:semiHidden="1" w:uiPriority="35" w:unhideWhenUsed="1" w:qFormat="1"/>
+    <w:lsdException w:name="caption" w:uiPriority="35" w:semiHidden="1" w:unhideWhenUsed="1" w:qFormat="1"/>
     <w:lsdException w:name="table of figures" w:semiHidden="1" w:unhideWhenUsed="1"/>
     <w:lsdException w:name="envelope address" w:semiHidden="1" w:unhideWhenUsed="1"/>
     <w:lsdException w:name="envelope return" w:semiHidden="1" w:unhideWhenUsed="1"/>
@@ -1648,7 +1875,7 @@
     <w:lsdException w:name="Title" w:uiPriority="10" w:qFormat="1"/>
     <w:lsdException w:name="Closing" w:semiHidden="1" w:unhideWhenUsed="1"/>
     <w:lsdException w:name="Signature" w:semiHidden="1" w:unhideWhenUsed="1"/>
-    <w:lsdException w:name="Default Paragraph Font" w:semiHidden="1" w:uiPriority="1" w:unhideWhenUsed="1"/>
+    <w:lsdException w:name="Default Paragraph Font" w:uiPriority="1" w:semiHidden="1" w:unhideWhenUsed="1"/>
     <w:lsdException w:name="Body Text" w:semiHidden="1" w:unhideWhenUsed="1"/>
     <w:lsdException w:name="Body Text Indent" w:semiHidden="1" w:unhideWhenUsed="1"/>
     <w:lsdException w:name="List Continue" w:semiHidden="1" w:unhideWhenUsed="1"/>
@@ -1848,8 +2075,8 @@
     <w:lsdException w:name="Subtle Reference" w:uiPriority="31" w:qFormat="1"/>
     <w:lsdException w:name="Intense Reference" w:uiPriority="32" w:qFormat="1"/>
     <w:lsdException w:name="Book Title" w:uiPriority="33" w:qFormat="1"/>
-    <w:lsdException w:name="Bibliography" w:semiHidden="1" w:uiPriority="37" w:unhideWhenUsed="1"/>
-    <w:lsdException w:name="TOC Heading" w:semiHidden="1" w:uiPriority="39" w:unhideWhenUsed="1" w:qFormat="1"/>
+    <w:lsdException w:name="Bibliography" w:uiPriority="37" w:semiHidden="1" w:unhideWhenUsed="1"/>
+    <w:lsdException w:name="TOC Heading" w:uiPriority="39" w:semiHidden="1" w:unhideWhenUsed="1" w:qFormat="1"/>
     <w:lsdException w:name="Plain Table 1" w:uiPriority="41"/>
     <w:lsdException w:name="Plain Table 2" w:uiPriority="42"/>
     <w:lsdException w:name="Plain Table 3" w:uiPriority="43"/>
@@ -1960,7 +2187,7 @@
     <w:lsdException w:name="Unresolved Mention" w:semiHidden="1" w:unhideWhenUsed="1"/>
     <w:lsdException w:name="Smart Link" w:semiHidden="1" w:unhideWhenUsed="1"/>
   </w:latentStyles>
-  <w:style w:type="paragraph" w:default="1" w:styleId="Normal">
+  <w:style w:type="paragraph" w:styleId="Normal" w:default="1">
     <w:name w:val="Normal"/>
     <w:qFormat/>
     <w:rsid w:val="00F96545"/>
@@ -1979,7 +2206,7 @@
       <w:outlineLvl w:val="0"/>
     </w:pPr>
     <w:rPr>
-      <w:rFonts w:asciiTheme="majorHAnsi" w:eastAsiaTheme="majorEastAsia" w:hAnsiTheme="majorHAnsi" w:cstheme="majorBidi"/>
+      <w:rFonts w:asciiTheme="majorHAnsi" w:hAnsiTheme="majorHAnsi" w:eastAsiaTheme="majorEastAsia" w:cstheme="majorBidi"/>
       <w:color w:val="0F4761" w:themeColor="accent1" w:themeShade="BF"/>
       <w:sz w:val="40"/>
       <w:szCs w:val="40"/>
@@ -2000,7 +2227,7 @@
       <w:outlineLvl w:val="1"/>
     </w:pPr>
     <w:rPr>
-      <w:rFonts w:asciiTheme="majorHAnsi" w:eastAsiaTheme="majorEastAsia" w:hAnsiTheme="majorHAnsi" w:cstheme="majorBidi"/>
+      <w:rFonts w:asciiTheme="majorHAnsi" w:hAnsiTheme="majorHAnsi" w:eastAsiaTheme="majorEastAsia" w:cstheme="majorBidi"/>
       <w:color w:val="0F4761" w:themeColor="accent1" w:themeShade="BF"/>
       <w:sz w:val="32"/>
       <w:szCs w:val="32"/>
@@ -2147,13 +2374,13 @@
       <w:color w:val="272727" w:themeColor="text1" w:themeTint="D8"/>
     </w:rPr>
   </w:style>
-  <w:style w:type="character" w:default="1" w:styleId="DefaultParagraphFont">
+  <w:style w:type="character" w:styleId="DefaultParagraphFont" w:default="1">
     <w:name w:val="Default Paragraph Font"/>
     <w:uiPriority w:val="1"/>
     <w:semiHidden/>
     <w:unhideWhenUsed/>
   </w:style>
-  <w:style w:type="table" w:default="1" w:styleId="TableNormal">
+  <w:style w:type="table" w:styleId="TableNormal" w:default="1">
     <w:name w:val="Normal Table"/>
     <w:uiPriority w:val="99"/>
     <w:semiHidden/>
@@ -2168,37 +2395,37 @@
       </w:tblCellMar>
     </w:tblPr>
   </w:style>
-  <w:style w:type="numbering" w:default="1" w:styleId="NoList">
+  <w:style w:type="numbering" w:styleId="NoList" w:default="1">
     <w:name w:val="No List"/>
     <w:uiPriority w:val="99"/>
     <w:semiHidden/>
     <w:unhideWhenUsed/>
   </w:style>
-  <w:style w:type="character" w:customStyle="1" w:styleId="Heading1Char">
+  <w:style w:type="character" w:styleId="Heading1Char" w:customStyle="1">
     <w:name w:val="Heading 1 Char"/>
     <w:basedOn w:val="DefaultParagraphFont"/>
     <w:link w:val="Heading1"/>
     <w:uiPriority w:val="9"/>
     <w:rPr>
-      <w:rFonts w:asciiTheme="majorHAnsi" w:eastAsiaTheme="majorEastAsia" w:hAnsiTheme="majorHAnsi" w:cstheme="majorBidi"/>
+      <w:rFonts w:asciiTheme="majorHAnsi" w:hAnsiTheme="majorHAnsi" w:eastAsiaTheme="majorEastAsia" w:cstheme="majorBidi"/>
       <w:color w:val="0F4761" w:themeColor="accent1" w:themeShade="BF"/>
       <w:sz w:val="40"/>
       <w:szCs w:val="40"/>
     </w:rPr>
   </w:style>
-  <w:style w:type="character" w:customStyle="1" w:styleId="Heading2Char">
+  <w:style w:type="character" w:styleId="Heading2Char" w:customStyle="1">
     <w:name w:val="Heading 2 Char"/>
     <w:basedOn w:val="DefaultParagraphFont"/>
     <w:link w:val="Heading2"/>
     <w:uiPriority w:val="9"/>
     <w:rPr>
-      <w:rFonts w:asciiTheme="majorHAnsi" w:eastAsiaTheme="majorEastAsia" w:hAnsiTheme="majorHAnsi" w:cstheme="majorBidi"/>
+      <w:rFonts w:asciiTheme="majorHAnsi" w:hAnsiTheme="majorHAnsi" w:eastAsiaTheme="majorEastAsia" w:cstheme="majorBidi"/>
       <w:color w:val="0F4761" w:themeColor="accent1" w:themeShade="BF"/>
       <w:sz w:val="32"/>
       <w:szCs w:val="32"/>
     </w:rPr>
   </w:style>
-  <w:style w:type="character" w:customStyle="1" w:styleId="Heading3Char">
+  <w:style w:type="character" w:styleId="Heading3Char" w:customStyle="1">
     <w:name w:val="Heading 3 Char"/>
     <w:basedOn w:val="DefaultParagraphFont"/>
     <w:link w:val="Heading3"/>
@@ -2210,7 +2437,7 @@
       <w:szCs w:val="28"/>
     </w:rPr>
   </w:style>
-  <w:style w:type="character" w:customStyle="1" w:styleId="Heading4Char">
+  <w:style w:type="character" w:styleId="Heading4Char" w:customStyle="1">
     <w:name w:val="Heading 4 Char"/>
     <w:basedOn w:val="DefaultParagraphFont"/>
     <w:link w:val="Heading4"/>
@@ -2222,7 +2449,7 @@
       <w:color w:val="0F4761" w:themeColor="accent1" w:themeShade="BF"/>
     </w:rPr>
   </w:style>
-  <w:style w:type="character" w:customStyle="1" w:styleId="Heading5Char">
+  <w:style w:type="character" w:styleId="Heading5Char" w:customStyle="1">
     <w:name w:val="Heading 5 Char"/>
     <w:basedOn w:val="DefaultParagraphFont"/>
     <w:link w:val="Heading5"/>
@@ -2232,7 +2459,7 @@
       <w:color w:val="0F4761" w:themeColor="accent1" w:themeShade="BF"/>
     </w:rPr>
   </w:style>
-  <w:style w:type="character" w:customStyle="1" w:styleId="Heading6Char">
+  <w:style w:type="character" w:styleId="Heading6Char" w:customStyle="1">
     <w:name w:val="Heading 6 Char"/>
     <w:basedOn w:val="DefaultParagraphFont"/>
     <w:link w:val="Heading6"/>
@@ -2244,7 +2471,7 @@
       <w:color w:val="595959" w:themeColor="text1" w:themeTint="A6"/>
     </w:rPr>
   </w:style>
-  <w:style w:type="character" w:customStyle="1" w:styleId="Heading7Char">
+  <w:style w:type="character" w:styleId="Heading7Char" w:customStyle="1">
     <w:name w:val="Heading 7 Char"/>
     <w:basedOn w:val="DefaultParagraphFont"/>
     <w:link w:val="Heading7"/>
@@ -2254,7 +2481,7 @@
       <w:color w:val="595959" w:themeColor="text1" w:themeTint="A6"/>
     </w:rPr>
   </w:style>
-  <w:style w:type="character" w:customStyle="1" w:styleId="Heading8Char">
+  <w:style w:type="character" w:styleId="Heading8Char" w:customStyle="1">
     <w:name w:val="Heading 8 Char"/>
     <w:basedOn w:val="DefaultParagraphFont"/>
     <w:link w:val="Heading8"/>
@@ -2266,7 +2493,7 @@
       <w:color w:val="272727" w:themeColor="text1" w:themeTint="D8"/>
     </w:rPr>
   </w:style>
-  <w:style w:type="character" w:customStyle="1" w:styleId="Heading9Char">
+  <w:style w:type="character" w:styleId="Heading9Char" w:customStyle="1">
     <w:name w:val="Heading 9 Char"/>
     <w:basedOn w:val="DefaultParagraphFont"/>
     <w:link w:val="Heading9"/>
@@ -2276,13 +2503,13 @@
       <w:color w:val="272727" w:themeColor="text1" w:themeTint="D8"/>
     </w:rPr>
   </w:style>
-  <w:style w:type="character" w:customStyle="1" w:styleId="TitleChar">
+  <w:style w:type="character" w:styleId="TitleChar" w:customStyle="1">
     <w:name w:val="Title Char"/>
     <w:basedOn w:val="DefaultParagraphFont"/>
     <w:link w:val="Title"/>
     <w:uiPriority w:val="10"/>
     <w:rPr>
-      <w:rFonts w:asciiTheme="majorHAnsi" w:eastAsiaTheme="majorEastAsia" w:hAnsiTheme="majorHAnsi" w:cstheme="majorBidi"/>
+      <w:rFonts w:asciiTheme="majorHAnsi" w:hAnsiTheme="majorHAnsi" w:eastAsiaTheme="majorEastAsia" w:cstheme="majorBidi"/>
       <w:spacing w:val="-10"/>
       <w:kern w:val="28"/>
       <w:sz w:val="56"/>
@@ -2301,14 +2528,14 @@
       <w:contextualSpacing/>
     </w:pPr>
     <w:rPr>
-      <w:rFonts w:asciiTheme="majorHAnsi" w:eastAsiaTheme="majorEastAsia" w:hAnsiTheme="majorHAnsi" w:cstheme="majorBidi"/>
+      <w:rFonts w:asciiTheme="majorHAnsi" w:hAnsiTheme="majorHAnsi" w:eastAsiaTheme="majorEastAsia" w:cstheme="majorBidi"/>
       <w:spacing w:val="-10"/>
       <w:kern w:val="28"/>
       <w:sz w:val="56"/>
       <w:szCs w:val="56"/>
     </w:rPr>
   </w:style>
-  <w:style w:type="character" w:customStyle="1" w:styleId="SubtitleChar">
+  <w:style w:type="character" w:styleId="SubtitleChar" w:customStyle="1">
     <w:name w:val="Subtitle Char"/>
     <w:basedOn w:val="DefaultParagraphFont"/>
     <w:link w:val="Subtitle"/>
@@ -2352,7 +2579,7 @@
       <w:color w:val="0F4761" w:themeColor="accent1" w:themeShade="BF"/>
     </w:rPr>
   </w:style>
-  <w:style w:type="character" w:customStyle="1" w:styleId="QuoteChar">
+  <w:style w:type="character" w:styleId="QuoteChar" w:customStyle="1">
     <w:name w:val="Quote Char"/>
     <w:basedOn w:val="DefaultParagraphFont"/>
     <w:link w:val="Quote"/>
@@ -2380,7 +2607,7 @@
       <w:color w:val="404040" w:themeColor="text1" w:themeTint="BF"/>
     </w:rPr>
   </w:style>
-  <w:style w:type="character" w:customStyle="1" w:styleId="IntenseQuoteChar">
+  <w:style w:type="character" w:styleId="IntenseQuoteChar" w:customStyle="1">
     <w:name w:val="Intense Quote Char"/>
     <w:basedOn w:val="DefaultParagraphFont"/>
     <w:link w:val="IntenseQuote"/>
@@ -2400,8 +2627,8 @@
     <w:qFormat/>
     <w:pPr>
       <w:pBdr>
-        <w:top w:val="single" w:sz="4" w:space="10" w:color="0F4761" w:themeColor="accent1" w:themeShade="BF"/>
-        <w:bottom w:val="single" w:sz="4" w:space="10" w:color="0F4761" w:themeColor="accent1" w:themeShade="BF"/>
+        <w:top w:val="single" w:color="0F4761" w:themeColor="accent1" w:themeShade="BF" w:sz="4" w:space="10"/>
+        <w:bottom w:val="single" w:color="0F4761" w:themeColor="accent1" w:themeShade="BF" w:sz="4" w:space="10"/>
       </w:pBdr>
       <w:spacing w:before="360" w:after="360"/>
       <w:ind w:left="864" w:right="864"/>
@@ -2446,16 +2673,16 @@
     </w:pPr>
     <w:tblPr>
       <w:tblBorders>
-        <w:top w:val="single" w:sz="4" w:space="0" w:color="000000" w:themeColor="text1"/>
-        <w:left w:val="single" w:sz="4" w:space="0" w:color="000000" w:themeColor="text1"/>
-        <w:bottom w:val="single" w:sz="4" w:space="0" w:color="000000" w:themeColor="text1"/>
-        <w:right w:val="single" w:sz="4" w:space="0" w:color="000000" w:themeColor="text1"/>
-        <w:insideH w:val="single" w:sz="4" w:space="0" w:color="000000" w:themeColor="text1"/>
-        <w:insideV w:val="single" w:sz="4" w:space="0" w:color="000000" w:themeColor="text1"/>
+        <w:top w:val="single" w:color="000000" w:themeColor="text1" w:sz="4" w:space="0"/>
+        <w:left w:val="single" w:color="000000" w:themeColor="text1" w:sz="4" w:space="0"/>
+        <w:bottom w:val="single" w:color="000000" w:themeColor="text1" w:sz="4" w:space="0"/>
+        <w:right w:val="single" w:color="000000" w:themeColor="text1" w:sz="4" w:space="0"/>
+        <w:insideH w:val="single" w:color="000000" w:themeColor="text1" w:sz="4" w:space="0"/>
+        <w:insideV w:val="single" w:color="000000" w:themeColor="text1" w:sz="4" w:space="0"/>
       </w:tblBorders>
     </w:tblPr>
   </w:style>
-  <w:style w:type="character" w:customStyle="1" w:styleId="HeaderChar">
+  <w:style w:type="character" w:styleId="HeaderChar" w:customStyle="1">
     <w:name w:val="Header Char"/>
     <w:basedOn w:val="DefaultParagraphFont"/>
     <w:link w:val="Header"/>
@@ -2475,7 +2702,7 @@
       <w:spacing w:after="0" w:line="240" w:lineRule="auto"/>
     </w:pPr>
   </w:style>
-  <w:style w:type="character" w:customStyle="1" w:styleId="FooterChar">
+  <w:style w:type="character" w:styleId="FooterChar" w:customStyle="1">
     <w:name w:val="Footer Char"/>
     <w:basedOn w:val="DefaultParagraphFont"/>
     <w:link w:val="Footer"/>
@@ -2511,7 +2738,7 @@
       <w:szCs w:val="20"/>
     </w:rPr>
   </w:style>
-  <w:style w:type="character" w:customStyle="1" w:styleId="CommentTextChar">
+  <w:style w:type="character" w:styleId="CommentTextChar" w:customStyle="1">
     <w:name w:val="Comment Text Char"/>
     <w:basedOn w:val="DefaultParagraphFont"/>
     <w:link w:val="CommentText"/>
@@ -2557,7 +2784,7 @@
       <w:spacing w:before="100" w:beforeAutospacing="1" w:after="100" w:afterAutospacing="1" w:line="240" w:lineRule="auto"/>
     </w:pPr>
     <w:rPr>
-      <w:rFonts w:ascii="Times New Roman" w:eastAsia="Times New Roman" w:hAnsi="Times New Roman" w:cs="Times New Roman"/>
+      <w:rFonts w:ascii="Times New Roman" w:hAnsi="Times New Roman" w:eastAsia="Times New Roman" w:cs="Times New Roman"/>
       <w:lang w:eastAsia="en-US"/>
     </w:rPr>
   </w:style>
@@ -2572,7 +2799,7 @@
       <w:iCs/>
     </w:rPr>
   </w:style>
-  <w:style w:type="paragraph" w:customStyle="1" w:styleId="task-list-item">
+  <w:style w:type="paragraph" w:styleId="task-list-item" w:customStyle="1">
     <w:name w:val="task-list-item"/>
     <w:basedOn w:val="Normal"/>
     <w:rsid w:val="008609BB"/>
@@ -2580,11 +2807,11 @@
       <w:spacing w:before="100" w:beforeAutospacing="1" w:after="100" w:afterAutospacing="1" w:line="240" w:lineRule="auto"/>
     </w:pPr>
     <w:rPr>
-      <w:rFonts w:ascii="Times New Roman" w:eastAsia="Times New Roman" w:hAnsi="Times New Roman" w:cs="Times New Roman"/>
+      <w:rFonts w:ascii="Times New Roman" w:hAnsi="Times New Roman" w:eastAsia="Times New Roman" w:cs="Times New Roman"/>
       <w:lang w:eastAsia="en-US"/>
     </w:rPr>
   </w:style>
-  <w:style w:type="paragraph" w:customStyle="1" w:styleId="paragraph">
+  <w:style w:type="paragraph" w:styleId="paragraph" w:customStyle="1">
     <w:name w:val="paragraph"/>
     <w:basedOn w:val="Normal"/>
     <w:rsid w:val="00B12A9C"/>
@@ -2592,16 +2819,16 @@
       <w:spacing w:before="100" w:beforeAutospacing="1" w:after="100" w:afterAutospacing="1" w:line="240" w:lineRule="auto"/>
     </w:pPr>
     <w:rPr>
-      <w:rFonts w:ascii="Times New Roman" w:eastAsia="Times New Roman" w:hAnsi="Times New Roman" w:cs="Times New Roman"/>
+      <w:rFonts w:ascii="Times New Roman" w:hAnsi="Times New Roman" w:eastAsia="Times New Roman" w:cs="Times New Roman"/>
       <w:lang w:eastAsia="en-US"/>
     </w:rPr>
   </w:style>
-  <w:style w:type="character" w:customStyle="1" w:styleId="normaltextrun">
+  <w:style w:type="character" w:styleId="normaltextrun" w:customStyle="1">
     <w:name w:val="normaltextrun"/>
     <w:basedOn w:val="DefaultParagraphFont"/>
     <w:rsid w:val="00B12A9C"/>
   </w:style>
-  <w:style w:type="character" w:customStyle="1" w:styleId="eop">
+  <w:style w:type="character" w:styleId="eop" w:customStyle="1">
     <w:name w:val="eop"/>
     <w:basedOn w:val="DefaultParagraphFont"/>
     <w:rsid w:val="00B12A9C"/>

</xml_diff>